<commit_message>
bab 1 93% unique
</commit_message>
<xml_diff>
--- a/LAPORAN/BAB I PENDAHULUAN.docx
+++ b/LAPORAN/BAB I PENDAHULUAN.docx
@@ -154,7 +154,13 @@
         <w:rPr>
           <w:iCs/>
         </w:rPr>
-        <w:t>indsustri</w:t>
+        <w:t>in</w:t>
+      </w:r>
+      <w:r>
+        <w:rPr>
+          <w:iCs/>
+        </w:rPr>
+        <w:t>dsustri</w:t>
       </w:r>
       <w:proofErr w:type="spellEnd"/>
       <w:r>
@@ -182,21 +188,7 @@
         <w:rPr>
           <w:iCs/>
         </w:rPr>
-        <w:t>hari</w:t>
-      </w:r>
-      <w:proofErr w:type="spellEnd"/>
-      <w:r>
-        <w:rPr>
-          <w:iCs/>
-        </w:rPr>
-        <w:t xml:space="preserve"> </w:t>
-      </w:r>
-      <w:proofErr w:type="spellStart"/>
-      <w:r>
-        <w:rPr>
-          <w:iCs/>
-        </w:rPr>
-        <w:t>semakin</w:t>
+        <w:t>berkembang</w:t>
       </w:r>
       <w:proofErr w:type="spellEnd"/>
       <w:r>
@@ -783,21 +775,13 @@
         <w:rPr>
           <w:iCs/>
         </w:rPr>
-        <w:t xml:space="preserve"> </w:t>
-      </w:r>
-      <w:proofErr w:type="spellStart"/>
-      <w:r>
-        <w:rPr>
-          <w:iCs/>
-        </w:rPr>
-        <w:t>industri</w:t>
-      </w:r>
-      <w:proofErr w:type="spellEnd"/>
-      <w:r>
-        <w:rPr>
-          <w:iCs/>
-        </w:rPr>
-        <w:t xml:space="preserve"> 4.0 </w:t>
+        <w:t xml:space="preserve"> industry 4.0</w:t>
+      </w:r>
+      <w:r>
+        <w:rPr>
+          <w:iCs/>
+        </w:rPr>
+        <w:t xml:space="preserve"> </w:t>
       </w:r>
       <w:proofErr w:type="spellStart"/>
       <w:r>
@@ -1291,7 +1275,7 @@
         <w:rPr>
           <w:iCs/>
         </w:rPr>
-        <w:t>merupakan</w:t>
+        <w:t>adalah</w:t>
       </w:r>
       <w:proofErr w:type="spellEnd"/>
       <w:r>
@@ -1333,7 +1317,7 @@
         <w:rPr>
           <w:iCs/>
         </w:rPr>
-        <w:t>dampak</w:t>
+        <w:t>dampa</w:t>
       </w:r>
       <w:proofErr w:type="spellEnd"/>
       <w:r>
@@ -1375,7 +1359,7 @@
         <w:rPr>
           <w:iCs/>
         </w:rPr>
-        <w:t>hadirnya</w:t>
+        <w:t>datangnya</w:t>
       </w:r>
       <w:proofErr w:type="spellEnd"/>
       <w:r>
@@ -1396,21 +1380,13 @@
         <w:rPr>
           <w:iCs/>
         </w:rPr>
-        <w:t xml:space="preserve"> </w:t>
-      </w:r>
-      <w:proofErr w:type="spellStart"/>
-      <w:r>
-        <w:rPr>
-          <w:iCs/>
-        </w:rPr>
-        <w:t>industri</w:t>
-      </w:r>
-      <w:proofErr w:type="spellEnd"/>
-      <w:r>
-        <w:rPr>
-          <w:iCs/>
-        </w:rPr>
-        <w:t xml:space="preserve"> 4.0 (</w:t>
+        <w:t xml:space="preserve"> industry 4.0</w:t>
+      </w:r>
+      <w:r>
+        <w:rPr>
+          <w:iCs/>
+        </w:rPr>
+        <w:t xml:space="preserve"> (</w:t>
       </w:r>
       <w:proofErr w:type="spellStart"/>
       <w:r>
@@ -3142,6 +3118,20 @@
         <w:rPr>
           <w:iCs/>
         </w:rPr>
+        <w:t>sebuah</w:t>
+      </w:r>
+      <w:proofErr w:type="spellEnd"/>
+      <w:r>
+        <w:rPr>
+          <w:iCs/>
+        </w:rPr>
+        <w:t xml:space="preserve"> </w:t>
+      </w:r>
+      <w:proofErr w:type="spellStart"/>
+      <w:r>
+        <w:rPr>
+          <w:iCs/>
+        </w:rPr>
         <w:t>perusahaan</w:t>
       </w:r>
       <w:proofErr w:type="spellEnd"/>
@@ -3731,7 +3721,13 @@
       </w:r>
       <w:proofErr w:type="spellEnd"/>
       <w:r>
-        <w:t xml:space="preserve">. </w:t>
+        <w:t>.</w:t>
+      </w:r>
+      <w:r>
+        <w:t xml:space="preserve"> </w:t>
+      </w:r>
+      <w:r>
+        <w:t xml:space="preserve"> </w:t>
       </w:r>
       <w:proofErr w:type="spellStart"/>
       <w:proofErr w:type="gramStart"/>
@@ -5068,14 +5064,6 @@
       <w:proofErr w:type="spellStart"/>
       <w:r>
         <w:t>kinerja</w:t>
-      </w:r>
-      <w:proofErr w:type="spellEnd"/>
-      <w:r>
-        <w:t xml:space="preserve"> </w:t>
-      </w:r>
-      <w:proofErr w:type="spellStart"/>
-      <w:r>
-        <w:t>pegawai</w:t>
       </w:r>
       <w:proofErr w:type="spellEnd"/>
       <w:r>
@@ -5824,7 +5812,7 @@
       </w:r>
       <w:proofErr w:type="spellStart"/>
       <w:r>
-        <w:t>berbeda</w:t>
+        <w:t>memiliki</w:t>
       </w:r>
       <w:proofErr w:type="spellEnd"/>
       <w:r>
@@ -5833,6 +5821,22 @@
       <w:proofErr w:type="spellStart"/>
       <w:r>
         <w:t>pembahasan</w:t>
+      </w:r>
+      <w:proofErr w:type="spellEnd"/>
+      <w:r>
+        <w:t xml:space="preserve"> </w:t>
+      </w:r>
+      <w:proofErr w:type="spellStart"/>
+      <w:r>
+        <w:t>yg</w:t>
+      </w:r>
+      <w:proofErr w:type="spellEnd"/>
+      <w:r>
+        <w:t xml:space="preserve"> </w:t>
+      </w:r>
+      <w:proofErr w:type="spellStart"/>
+      <w:r>
+        <w:t>berbeda-beda</w:t>
       </w:r>
       <w:proofErr w:type="spellEnd"/>
       <w:r>
@@ -7562,15 +7566,7 @@
           <w:sz w:val="24"/>
           <w:szCs w:val="24"/>
         </w:rPr>
-        <w:t>B</w:t>
-      </w:r>
-      <w:r>
-        <w:rPr>
-          <w:rFonts w:ascii="Times New Roman" w:hAnsi="Times New Roman" w:cs="Times New Roman"/>
-          <w:sz w:val="24"/>
-          <w:szCs w:val="24"/>
-        </w:rPr>
-        <w:t xml:space="preserve">ab </w:t>
+        <w:t xml:space="preserve">Bab </w:t>
       </w:r>
       <w:proofErr w:type="spellStart"/>
       <w:r>
@@ -7597,7 +7593,7 @@
           <w:sz w:val="24"/>
           <w:szCs w:val="24"/>
         </w:rPr>
-        <w:t>berisi</w:t>
+        <w:t>berisikan</w:t>
       </w:r>
       <w:proofErr w:type="spellEnd"/>
       <w:r>
@@ -7669,7 +7665,7 @@
           <w:sz w:val="24"/>
           <w:szCs w:val="24"/>
         </w:rPr>
-        <w:t>penelitian</w:t>
+        <w:t>penelitin</w:t>
       </w:r>
       <w:proofErr w:type="spellEnd"/>
       <w:r>
@@ -7687,7 +7683,7 @@
           <w:sz w:val="24"/>
           <w:szCs w:val="24"/>
         </w:rPr>
-        <w:t>telah</w:t>
+        <w:t>sudah</w:t>
       </w:r>
       <w:proofErr w:type="spellEnd"/>
       <w:r>
@@ -7728,14 +7724,12 @@
           <w:szCs w:val="24"/>
         </w:rPr>
       </w:pPr>
-      <w:bookmarkStart w:id="10" w:name="_GoBack"/>
-      <w:bookmarkEnd w:id="10"/>
       <w:r>
         <w:rPr>
           <w:noProof/>
         </w:rPr>
         <w:drawing>
-          <wp:inline distT="0" distB="0" distL="0" distR="0" wp14:anchorId="7095E9EC" wp14:editId="11D6B3B2">
+          <wp:inline distT="0" distB="0" distL="0" distR="0" wp14:anchorId="4AD168E1" wp14:editId="5547AE9E">
             <wp:extent cx="5040630" cy="2833739"/>
             <wp:effectExtent l="0" t="0" r="7620" b="5080"/>
             <wp:docPr id="1" name="Picture 1"/>
@@ -7770,6 +7764,8 @@
           </wp:inline>
         </w:drawing>
       </w:r>
+      <w:bookmarkStart w:id="10" w:name="_GoBack"/>
+      <w:bookmarkEnd w:id="10"/>
     </w:p>
     <w:sectPr>
       <w:pgSz w:w="11907" w:h="16839" w:code="9"/>

</xml_diff>